<commit_message>
documentation extended about llm usage in more details, unit tests were added, comments were added to the code
</commit_message>
<xml_diff>
--- a/Improvement recommendations.docx
+++ b/Improvement recommendations.docx
@@ -5,6 +5,7 @@
     <w:p>
       <w:pPr>
         <w:pStyle w:val="Cm"/>
+        <w:ind w:right="50"/>
       </w:pPr>
       <w:r>
         <w:t>Website improvement recommendations</w:t>
@@ -13,11 +14,96 @@
     <w:p/>
     <w:p>
       <w:pPr>
+        <w:rPr>
+          <w:b/>
+          <w:bCs/>
+          <w:sz w:val="32"/>
+          <w:szCs w:val="32"/>
+        </w:rPr>
+      </w:pPr>
+      <w:r>
+        <w:rPr>
+          <w:b/>
+          <w:bCs/>
+          <w:sz w:val="32"/>
+          <w:szCs w:val="32"/>
+        </w:rPr>
+        <w:t>Andras Joo</w:t>
+      </w:r>
+    </w:p>
+    <w:p>
+      <w:pPr>
+        <w:rPr>
+          <w:b/>
+          <w:bCs/>
+          <w:sz w:val="32"/>
+          <w:szCs w:val="32"/>
+        </w:rPr>
+      </w:pPr>
+      <w:r>
+        <w:t xml:space="preserve">Project’s GitHub: </w:t>
+      </w:r>
+      <w:hyperlink r:id="rId5" w:history="1">
+        <w:r>
+          <w:rPr>
+            <w:rStyle w:val="Hiperhivatkozs"/>
+          </w:rPr>
+          <w:t>susadmin99/</w:t>
+        </w:r>
+        <w:proofErr w:type="spellStart"/>
+        <w:r>
+          <w:rPr>
+            <w:rStyle w:val="Hiperhivatkozs"/>
+          </w:rPr>
+          <w:t>flask_frontend_f</w:t>
+        </w:r>
+        <w:r>
+          <w:rPr>
+            <w:rStyle w:val="Hiperhivatkozs"/>
+          </w:rPr>
+          <w:t>o</w:t>
+        </w:r>
+        <w:r>
+          <w:rPr>
+            <w:rStyle w:val="Hiperhivatkozs"/>
+          </w:rPr>
+          <w:t>rm_project</w:t>
+        </w:r>
+        <w:proofErr w:type="spellEnd"/>
+      </w:hyperlink>
+    </w:p>
+    <w:p>
+      <w:r>
+        <w:t>To run the project simply open the folder in vs code and run “python app.py” command into the terminal.</w:t>
+      </w:r>
+    </w:p>
+    <w:p>
+      <w:r>
+        <w:t>To run the tests, open vs code and type “</w:t>
+      </w:r>
+      <w:proofErr w:type="spellStart"/>
+      <w:proofErr w:type="gramStart"/>
+      <w:r>
+        <w:t>pytest</w:t>
+      </w:r>
+      <w:proofErr w:type="spellEnd"/>
+      <w:r>
+        <w:t xml:space="preserve"> -v</w:t>
+      </w:r>
+      <w:proofErr w:type="gramEnd"/>
+      <w:r>
+        <w:t>” into the terminal.</w:t>
+      </w:r>
+    </w:p>
+    <w:p>
+      <w:pPr>
         <w:pStyle w:val="Cmsor1"/>
       </w:pPr>
+      <w:proofErr w:type="gramStart"/>
       <w:r>
         <w:t>Form</w:t>
       </w:r>
+      <w:proofErr w:type="gramEnd"/>
     </w:p>
     <w:p>
       <w:pPr>
@@ -43,16 +129,32 @@
         </w:numPr>
       </w:pPr>
       <w:r>
-        <w:t xml:space="preserve">Would use </w:t>
+        <w:t xml:space="preserve">Would </w:t>
+      </w:r>
+      <w:proofErr w:type="gramStart"/>
+      <w:r>
+        <w:t xml:space="preserve">use </w:t>
       </w:r>
       <w:r>
         <w:t>:</w:t>
       </w:r>
       <w:r>
-        <w:t>focus-visible instead of simple focus, if someone wants to navigate the website via keyboard</w:t>
-      </w:r>
-      <w:r>
-        <w:t>, or if keep using only :focus change the border color to more vivid color to have a clearer vision which is the currently selected field.</w:t>
+        <w:t>focus</w:t>
+      </w:r>
+      <w:proofErr w:type="gramEnd"/>
+      <w:r>
+        <w:t>-visible instead of simple focus, if someone wants to navigate the website via keyboard</w:t>
+      </w:r>
+      <w:r>
+        <w:t xml:space="preserve">, or if keep using </w:t>
+      </w:r>
+      <w:proofErr w:type="gramStart"/>
+      <w:r>
+        <w:t>only :focus</w:t>
+      </w:r>
+      <w:proofErr w:type="gramEnd"/>
+      <w:r>
+        <w:t xml:space="preserve"> change the border color to more vivid color to have a clearer vision which is the currently selected field.</w:t>
       </w:r>
     </w:p>
     <w:p>
@@ -68,15 +170,15 @@
           <w:noProof/>
         </w:rPr>
         <w:drawing>
-          <wp:anchor distT="0" distB="0" distL="114300" distR="114300" simplePos="0" relativeHeight="251658240" behindDoc="1" locked="0" layoutInCell="1" allowOverlap="1" wp14:anchorId="7C568217" wp14:editId="380E84EE">
+          <wp:anchor distT="0" distB="0" distL="114300" distR="114300" simplePos="0" relativeHeight="251658240" behindDoc="1" locked="0" layoutInCell="1" allowOverlap="1" wp14:anchorId="7C568217" wp14:editId="3B6B16DA">
             <wp:simplePos x="0" y="0"/>
             <wp:positionH relativeFrom="column">
-              <wp:posOffset>586105</wp:posOffset>
+              <wp:posOffset>1021715</wp:posOffset>
             </wp:positionH>
             <wp:positionV relativeFrom="paragraph">
-              <wp:posOffset>435610</wp:posOffset>
+              <wp:posOffset>248285</wp:posOffset>
             </wp:positionV>
-            <wp:extent cx="4905375" cy="2286000"/>
+            <wp:extent cx="4181475" cy="1948180"/>
             <wp:effectExtent l="0" t="0" r="9525" b="0"/>
             <wp:wrapSquare wrapText="bothSides"/>
             <wp:docPr id="172785562" name="Kép 1" descr="A képen szöveg, képernyőkép, szoftver, tervezés látható"/>
@@ -91,7 +193,7 @@
                     <pic:cNvPicPr/>
                   </pic:nvPicPr>
                   <pic:blipFill>
-                    <a:blip r:embed="rId5" cstate="print">
+                    <a:blip r:embed="rId6" cstate="print">
                       <a:extLst>
                         <a:ext uri="{28A0092B-C50C-407E-A947-70E740481C1C}">
                           <a14:useLocalDpi xmlns:a14="http://schemas.microsoft.com/office/drawing/2010/main" val="0"/>
@@ -105,7 +207,7 @@
                   <pic:spPr>
                     <a:xfrm>
                       <a:off x="0" y="0"/>
-                      <a:ext cx="4905375" cy="2286000"/>
+                      <a:ext cx="4181475" cy="1948180"/>
                     </a:xfrm>
                     <a:prstGeom prst="rect">
                       <a:avLst/>
@@ -137,17 +239,15 @@
     <w:p/>
     <w:p/>
     <w:p/>
-    <w:p/>
     <w:p>
       <w:pPr>
-        <w:ind w:left="720" w:firstLine="720"/>
+        <w:ind w:left="720" w:hanging="720"/>
         <w:jc w:val="center"/>
       </w:pPr>
       <w:r>
         <w:t>In this example the element has focus on it but with a very light color and it doesn’t have that great contrast between the default element and the currently focusing element.</w:t>
       </w:r>
     </w:p>
-    <w:p/>
     <w:p>
       <w:pPr>
         <w:pStyle w:val="Listaszerbekezds"/>
@@ -157,7 +257,23 @@
         </w:numPr>
       </w:pPr>
       <w:r>
-        <w:t>Would add role=”alert” to the required input field’s label and use a for to connect the label to the input field to make it easier to understand user who use screen readers what they missed to fill out.</w:t>
+        <w:t>Would add role</w:t>
+      </w:r>
+      <w:proofErr w:type="gramStart"/>
+      <w:r>
+        <w:t>=”alert</w:t>
+      </w:r>
+      <w:proofErr w:type="gramEnd"/>
+      <w:r>
+        <w:t xml:space="preserve">” to the required input field’s label and use a </w:t>
+      </w:r>
+      <w:proofErr w:type="spellStart"/>
+      <w:r>
+        <w:t>for</w:t>
+      </w:r>
+      <w:proofErr w:type="spellEnd"/>
+      <w:r>
+        <w:t xml:space="preserve"> to connect the label to the input field to make it easier to understand user who use screen readers what they missed to fill out.</w:t>
       </w:r>
     </w:p>
     <w:p>
@@ -169,10 +285,37 @@
         </w:numPr>
       </w:pPr>
       <w:r>
-        <w:t>I would move the content of the form into 4 fieldsets to have a clear distribution of the elements and this can also help users using screen reader to have a better understanding of what is the next required information they must provide. Such as at first it was contact information and in the next section it is about personal informations.</w:t>
+        <w:t xml:space="preserve">I would move the content of the form into 4 </w:t>
+      </w:r>
+      <w:proofErr w:type="spellStart"/>
+      <w:proofErr w:type="gramStart"/>
+      <w:r>
+        <w:t>fieldsets</w:t>
+      </w:r>
+      <w:proofErr w:type="spellEnd"/>
+      <w:proofErr w:type="gramEnd"/>
+      <w:r>
+        <w:t xml:space="preserve"> to have a clear distribution of the elements and this can also help users using screen </w:t>
+      </w:r>
+      <w:proofErr w:type="gramStart"/>
+      <w:r>
+        <w:t>reader</w:t>
+      </w:r>
+      <w:proofErr w:type="gramEnd"/>
+      <w:r>
+        <w:t xml:space="preserve"> to have a better understanding of what is the next required information they must provide. Such as at first it was contact information and in the next section it is about personal </w:t>
+      </w:r>
+      <w:proofErr w:type="spellStart"/>
+      <w:proofErr w:type="gramStart"/>
+      <w:r>
+        <w:t>informations</w:t>
+      </w:r>
+      <w:proofErr w:type="spellEnd"/>
+      <w:proofErr w:type="gramEnd"/>
+      <w:r>
+        <w:t>.</w:t>
       </w:r>
     </w:p>
-    <w:p/>
     <w:p>
       <w:pPr>
         <w:pStyle w:val="Listaszerbekezds"/>
@@ -182,8 +325,15 @@
         </w:numPr>
       </w:pPr>
       <w:r>
-        <w:lastRenderedPageBreak/>
-        <w:t xml:space="preserve">Use aria-descibedby=”” and </w:t>
+        <w:t>Use aria-</w:t>
+      </w:r>
+      <w:proofErr w:type="spellStart"/>
+      <w:r>
+        <w:t>descibedby</w:t>
+      </w:r>
+      <w:proofErr w:type="spellEnd"/>
+      <w:r>
+        <w:t xml:space="preserve">=”” and </w:t>
       </w:r>
       <w:r>
         <w:t>connect it to the error messages for easier understanding for screen reader users.</w:t>
@@ -213,7 +363,11 @@
         </w:numPr>
       </w:pPr>
       <w:r>
-        <w:t xml:space="preserve">The register button should have a better contrast color on </w:t>
+        <w:t xml:space="preserve">The register button should have a better contrast color </w:t>
+      </w:r>
+      <w:proofErr w:type="gramStart"/>
+      <w:r>
+        <w:t xml:space="preserve">on </w:t>
       </w:r>
       <w:r>
         <w:rPr>
@@ -222,8 +376,21 @@
         </w:rPr>
         <w:t>:hover</w:t>
       </w:r>
-      <w:r>
-        <w:t xml:space="preserve"> and also on </w:t>
+      <w:proofErr w:type="gramEnd"/>
+      <w:r>
+        <w:t xml:space="preserve"> </w:t>
+      </w:r>
+      <w:proofErr w:type="gramStart"/>
+      <w:r>
+        <w:t>and also</w:t>
+      </w:r>
+      <w:proofErr w:type="gramEnd"/>
+      <w:r>
+        <w:t xml:space="preserve"> </w:t>
+      </w:r>
+      <w:proofErr w:type="gramStart"/>
+      <w:r>
+        <w:t xml:space="preserve">on </w:t>
       </w:r>
       <w:r>
         <w:rPr>
@@ -232,15 +399,28 @@
         </w:rPr>
         <w:t>:focus</w:t>
       </w:r>
-      <w:r>
-        <w:t xml:space="preserve"> or </w:t>
+      <w:proofErr w:type="gramEnd"/>
+      <w:r>
+        <w:t xml:space="preserve"> </w:t>
+      </w:r>
+      <w:proofErr w:type="gramStart"/>
+      <w:r>
+        <w:t xml:space="preserve">or </w:t>
       </w:r>
       <w:r>
         <w:rPr>
           <w:b/>
           <w:bCs/>
         </w:rPr>
-        <w:t>:focus-visible</w:t>
+        <w:t>:focus</w:t>
+      </w:r>
+      <w:proofErr w:type="gramEnd"/>
+      <w:r>
+        <w:rPr>
+          <w:b/>
+          <w:bCs/>
+        </w:rPr>
+        <w:t>-visible</w:t>
       </w:r>
       <w:r>
         <w:t xml:space="preserve">.  </w:t>
@@ -255,8 +435,26 @@
         </w:numPr>
       </w:pPr>
       <w:r>
-        <w:t xml:space="preserve">Custom error messages can help the user where and what to fix in order to successfully submit the form. Understandable response messages are crucial to have a fluid user-experience. And at the beginning turning off the default client-side validation with </w:t>
-      </w:r>
+        <w:lastRenderedPageBreak/>
+        <w:t xml:space="preserve">Custom error messages can help the </w:t>
+      </w:r>
+      <w:proofErr w:type="gramStart"/>
+      <w:r>
+        <w:t>user</w:t>
+      </w:r>
+      <w:proofErr w:type="gramEnd"/>
+      <w:r>
+        <w:t xml:space="preserve"> where and what to fix </w:t>
+      </w:r>
+      <w:proofErr w:type="gramStart"/>
+      <w:r>
+        <w:t>in order to</w:t>
+      </w:r>
+      <w:proofErr w:type="gramEnd"/>
+      <w:r>
+        <w:t xml:space="preserve"> successfully submit the form. Understandable response messages are crucial to have a fluid user-experience. And at the beginning turning off the default client-side validation with </w:t>
+      </w:r>
+      <w:proofErr w:type="spellStart"/>
       <w:r>
         <w:rPr>
           <w:b/>
@@ -264,36 +462,1201 @@
         </w:rPr>
         <w:t>novalidate</w:t>
       </w:r>
+      <w:proofErr w:type="spellEnd"/>
       <w:r>
         <w:t>.</w:t>
       </w:r>
       <w:r>
-        <w:t xml:space="preserve"> Add a custom client-side validation just to have both client and server side validations as well.</w:t>
+        <w:t xml:space="preserve"> Add a custom client-side validation just to have both client and </w:t>
+      </w:r>
+      <w:proofErr w:type="gramStart"/>
+      <w:r>
+        <w:t>server side</w:t>
+      </w:r>
+      <w:proofErr w:type="gramEnd"/>
+      <w:r>
+        <w:t xml:space="preserve"> validations as well.</w:t>
+      </w:r>
+    </w:p>
+    <w:p>
+      <w:pPr>
+        <w:pStyle w:val="Listaszerbekezds"/>
+      </w:pPr>
+    </w:p>
+    <w:p>
+      <w:pPr>
+        <w:pStyle w:val="Cmsor1"/>
+      </w:pPr>
+      <w:r>
+        <w:t xml:space="preserve">ChatGPT/Claude </w:t>
+      </w:r>
+      <w:r>
+        <w:t>conversations</w:t>
+      </w:r>
+    </w:p>
+    <w:p>
+      <w:pPr>
+        <w:pStyle w:val="Cmsor2"/>
+      </w:pPr>
+      <w:r>
+        <w:t>ChatGPT</w:t>
+      </w:r>
+    </w:p>
+    <w:p>
+      <w:r>
+        <w:rPr>
+          <w:rStyle w:val="Cmsor3Char"/>
+          <w:noProof/>
+        </w:rPr>
+        <w:drawing>
+          <wp:anchor distT="0" distB="0" distL="114300" distR="114300" simplePos="0" relativeHeight="251660288" behindDoc="1" locked="0" layoutInCell="1" allowOverlap="1" wp14:anchorId="0715F0E2" wp14:editId="1149F0E2">
+            <wp:simplePos x="0" y="0"/>
+            <wp:positionH relativeFrom="column">
+              <wp:posOffset>3632835</wp:posOffset>
+            </wp:positionH>
+            <wp:positionV relativeFrom="paragraph">
+              <wp:posOffset>578485</wp:posOffset>
+            </wp:positionV>
+            <wp:extent cx="2345055" cy="2954655"/>
+            <wp:effectExtent l="0" t="0" r="0" b="0"/>
+            <wp:wrapTight wrapText="bothSides">
+              <wp:wrapPolygon edited="0">
+                <wp:start x="0" y="0"/>
+                <wp:lineTo x="0" y="21447"/>
+                <wp:lineTo x="21407" y="21447"/>
+                <wp:lineTo x="21407" y="0"/>
+                <wp:lineTo x="0" y="0"/>
+              </wp:wrapPolygon>
+            </wp:wrapTight>
+            <wp:docPr id="1180121346" name="Kép 1" descr="A képen szöveg, képernyőkép, szoftver, Multimédiás szoftver látható&#10;&#10;Előfordulhat, hogy az AI által létrehozott tartalom helytelen."/>
+            <wp:cNvGraphicFramePr>
+              <a:graphicFrameLocks xmlns:a="http://schemas.openxmlformats.org/drawingml/2006/main" noChangeAspect="1"/>
+            </wp:cNvGraphicFramePr>
+            <a:graphic xmlns:a="http://schemas.openxmlformats.org/drawingml/2006/main">
+              <a:graphicData uri="http://schemas.openxmlformats.org/drawingml/2006/picture">
+                <pic:pic xmlns:pic="http://schemas.openxmlformats.org/drawingml/2006/picture">
+                  <pic:nvPicPr>
+                    <pic:cNvPr id="1180121346" name="Kép 1" descr="A képen szöveg, képernyőkép, szoftver, Multimédiás szoftver látható&#10;&#10;Előfordulhat, hogy az AI által létrehozott tartalom helytelen."/>
+                    <pic:cNvPicPr/>
+                  </pic:nvPicPr>
+                  <pic:blipFill>
+                    <a:blip r:embed="rId7" cstate="print">
+                      <a:extLst>
+                        <a:ext uri="{28A0092B-C50C-407E-A947-70E740481C1C}">
+                          <a14:useLocalDpi xmlns:a14="http://schemas.microsoft.com/office/drawing/2010/main" val="0"/>
+                        </a:ext>
+                      </a:extLst>
+                    </a:blip>
+                    <a:stretch>
+                      <a:fillRect/>
+                    </a:stretch>
+                  </pic:blipFill>
+                  <pic:spPr>
+                    <a:xfrm>
+                      <a:off x="0" y="0"/>
+                      <a:ext cx="2345055" cy="2954655"/>
+                    </a:xfrm>
+                    <a:prstGeom prst="rect">
+                      <a:avLst/>
+                    </a:prstGeom>
+                  </pic:spPr>
+                </pic:pic>
+              </a:graphicData>
+            </a:graphic>
+            <wp14:sizeRelH relativeFrom="margin">
+              <wp14:pctWidth>0</wp14:pctWidth>
+            </wp14:sizeRelH>
+            <wp14:sizeRelV relativeFrom="margin">
+              <wp14:pctHeight>0</wp14:pctHeight>
+            </wp14:sizeRelV>
+          </wp:anchor>
+        </w:drawing>
+      </w:r>
+      <w:r>
+        <w:rPr>
+          <w:rStyle w:val="Cmsor3Char"/>
+          <w:noProof/>
+        </w:rPr>
+        <w:drawing>
+          <wp:anchor distT="0" distB="0" distL="114300" distR="114300" simplePos="0" relativeHeight="251659264" behindDoc="1" locked="0" layoutInCell="1" allowOverlap="1" wp14:anchorId="41B6C4B0" wp14:editId="567CEAD6">
+            <wp:simplePos x="0" y="0"/>
+            <wp:positionH relativeFrom="column">
+              <wp:posOffset>77256</wp:posOffset>
+            </wp:positionH>
+            <wp:positionV relativeFrom="paragraph">
+              <wp:posOffset>574980</wp:posOffset>
+            </wp:positionV>
+            <wp:extent cx="2569210" cy="2952750"/>
+            <wp:effectExtent l="0" t="0" r="2540" b="0"/>
+            <wp:wrapTight wrapText="bothSides">
+              <wp:wrapPolygon edited="0">
+                <wp:start x="0" y="0"/>
+                <wp:lineTo x="0" y="21461"/>
+                <wp:lineTo x="21461" y="21461"/>
+                <wp:lineTo x="21461" y="0"/>
+                <wp:lineTo x="0" y="0"/>
+              </wp:wrapPolygon>
+            </wp:wrapTight>
+            <wp:docPr id="395535821" name="Kép 1" descr="A képen szöveg, képernyőkép, szoftver, Multimédiás szoftver látható&#10;&#10;Előfordulhat, hogy az AI által létrehozott tartalom helytelen."/>
+            <wp:cNvGraphicFramePr>
+              <a:graphicFrameLocks xmlns:a="http://schemas.openxmlformats.org/drawingml/2006/main" noChangeAspect="1"/>
+            </wp:cNvGraphicFramePr>
+            <a:graphic xmlns:a="http://schemas.openxmlformats.org/drawingml/2006/main">
+              <a:graphicData uri="http://schemas.openxmlformats.org/drawingml/2006/picture">
+                <pic:pic xmlns:pic="http://schemas.openxmlformats.org/drawingml/2006/picture">
+                  <pic:nvPicPr>
+                    <pic:cNvPr id="395535821" name="Kép 1" descr="A képen szöveg, képernyőkép, szoftver, Multimédiás szoftver látható&#10;&#10;Előfordulhat, hogy az AI által létrehozott tartalom helytelen."/>
+                    <pic:cNvPicPr/>
+                  </pic:nvPicPr>
+                  <pic:blipFill>
+                    <a:blip r:embed="rId8" cstate="print">
+                      <a:extLst>
+                        <a:ext uri="{28A0092B-C50C-407E-A947-70E740481C1C}">
+                          <a14:useLocalDpi xmlns:a14="http://schemas.microsoft.com/office/drawing/2010/main" val="0"/>
+                        </a:ext>
+                      </a:extLst>
+                    </a:blip>
+                    <a:stretch>
+                      <a:fillRect/>
+                    </a:stretch>
+                  </pic:blipFill>
+                  <pic:spPr>
+                    <a:xfrm>
+                      <a:off x="0" y="0"/>
+                      <a:ext cx="2569210" cy="2952750"/>
+                    </a:xfrm>
+                    <a:prstGeom prst="rect">
+                      <a:avLst/>
+                    </a:prstGeom>
+                  </pic:spPr>
+                </pic:pic>
+              </a:graphicData>
+            </a:graphic>
+            <wp14:sizeRelH relativeFrom="margin">
+              <wp14:pctWidth>0</wp14:pctWidth>
+            </wp14:sizeRelH>
+            <wp14:sizeRelV relativeFrom="margin">
+              <wp14:pctHeight>0</wp14:pctHeight>
+            </wp14:sizeRelV>
+          </wp:anchor>
+        </w:drawing>
+      </w:r>
+      <w:r>
+        <w:rPr>
+          <w:rStyle w:val="Cmsor3Char"/>
+        </w:rPr>
+        <w:t>Prompt:</w:t>
+      </w:r>
+      <w:r>
+        <w:t xml:space="preserve"> </w:t>
+      </w:r>
+      <w:r>
+        <w:rPr>
+          <w:i/>
+          <w:iCs/>
+        </w:rPr>
+        <w:t xml:space="preserve">create a </w:t>
+      </w:r>
+      <w:proofErr w:type="gramStart"/>
+      <w:r>
+        <w:rPr>
+          <w:i/>
+          <w:iCs/>
+        </w:rPr>
+        <w:t>hello world</w:t>
+      </w:r>
+      <w:proofErr w:type="gramEnd"/>
+      <w:r>
+        <w:rPr>
+          <w:i/>
+          <w:iCs/>
+        </w:rPr>
+        <w:t xml:space="preserve"> application with python flask which has a basic page with a form submit and when I submit the form it puts the data into a txt file</w:t>
       </w:r>
     </w:p>
     <w:p/>
     <w:p>
       <w:pPr>
-        <w:pStyle w:val="Cmsor1"/>
-      </w:pPr>
-      <w:r>
-        <w:t xml:space="preserve">ChatGPT/Claude </w:t>
-      </w:r>
-      <w:r>
-        <w:t>conversations</w:t>
-      </w:r>
+        <w:pStyle w:val="Listaszerbekezds"/>
+      </w:pPr>
     </w:p>
     <w:p/>
     <w:p/>
+    <w:p/>
+    <w:p/>
+    <w:p/>
+    <w:p/>
+    <w:p/>
+    <w:p/>
     <w:p>
-      <w:pPr>
-        <w:pStyle w:val="Listaszerbekezds"/>
-      </w:pPr>
+      <w:r>
+        <w:rPr>
+          <w:noProof/>
+        </w:rPr>
+        <w:drawing>
+          <wp:anchor distT="0" distB="0" distL="114300" distR="114300" simplePos="0" relativeHeight="251665408" behindDoc="1" locked="0" layoutInCell="1" allowOverlap="1" wp14:anchorId="704D8564" wp14:editId="7BC88400">
+            <wp:simplePos x="0" y="0"/>
+            <wp:positionH relativeFrom="column">
+              <wp:posOffset>4213860</wp:posOffset>
+            </wp:positionH>
+            <wp:positionV relativeFrom="paragraph">
+              <wp:posOffset>76791</wp:posOffset>
+            </wp:positionV>
+            <wp:extent cx="2025650" cy="3124835"/>
+            <wp:effectExtent l="0" t="0" r="0" b="0"/>
+            <wp:wrapTight wrapText="bothSides">
+              <wp:wrapPolygon edited="0">
+                <wp:start x="0" y="0"/>
+                <wp:lineTo x="0" y="21464"/>
+                <wp:lineTo x="21329" y="21464"/>
+                <wp:lineTo x="21329" y="0"/>
+                <wp:lineTo x="0" y="0"/>
+              </wp:wrapPolygon>
+            </wp:wrapTight>
+            <wp:docPr id="1741824906" name="Kép 1" descr="A képen szöveg, képernyőkép, szoftver, Multimédiás szoftver látható&#10;&#10;Előfordulhat, hogy az AI által létrehozott tartalom helytelen."/>
+            <wp:cNvGraphicFramePr>
+              <a:graphicFrameLocks xmlns:a="http://schemas.openxmlformats.org/drawingml/2006/main" noChangeAspect="1"/>
+            </wp:cNvGraphicFramePr>
+            <a:graphic xmlns:a="http://schemas.openxmlformats.org/drawingml/2006/main">
+              <a:graphicData uri="http://schemas.openxmlformats.org/drawingml/2006/picture">
+                <pic:pic xmlns:pic="http://schemas.openxmlformats.org/drawingml/2006/picture">
+                  <pic:nvPicPr>
+                    <pic:cNvPr id="1741824906" name="Kép 1" descr="A képen szöveg, képernyőkép, szoftver, Multimédiás szoftver látható&#10;&#10;Előfordulhat, hogy az AI által létrehozott tartalom helytelen."/>
+                    <pic:cNvPicPr/>
+                  </pic:nvPicPr>
+                  <pic:blipFill>
+                    <a:blip r:embed="rId9" cstate="print">
+                      <a:extLst>
+                        <a:ext uri="{28A0092B-C50C-407E-A947-70E740481C1C}">
+                          <a14:useLocalDpi xmlns:a14="http://schemas.microsoft.com/office/drawing/2010/main" val="0"/>
+                        </a:ext>
+                      </a:extLst>
+                    </a:blip>
+                    <a:stretch>
+                      <a:fillRect/>
+                    </a:stretch>
+                  </pic:blipFill>
+                  <pic:spPr>
+                    <a:xfrm>
+                      <a:off x="0" y="0"/>
+                      <a:ext cx="2025650" cy="3124835"/>
+                    </a:xfrm>
+                    <a:prstGeom prst="rect">
+                      <a:avLst/>
+                    </a:prstGeom>
+                  </pic:spPr>
+                </pic:pic>
+              </a:graphicData>
+            </a:graphic>
+            <wp14:sizeRelH relativeFrom="margin">
+              <wp14:pctWidth>0</wp14:pctWidth>
+            </wp14:sizeRelH>
+            <wp14:sizeRelV relativeFrom="margin">
+              <wp14:pctHeight>0</wp14:pctHeight>
+            </wp14:sizeRelV>
+          </wp:anchor>
+        </w:drawing>
+      </w:r>
+      <w:r>
+        <w:rPr>
+          <w:rStyle w:val="Cmsor3Char"/>
+        </w:rPr>
+        <w:t>Prompt:</w:t>
+      </w:r>
+      <w:r>
+        <w:t xml:space="preserve"> </w:t>
+      </w:r>
+      <w:r>
+        <w:rPr>
+          <w:i/>
+          <w:iCs/>
+        </w:rPr>
+        <w:t xml:space="preserve">make a </w:t>
+      </w:r>
+      <w:proofErr w:type="spellStart"/>
+      <w:r>
+        <w:rPr>
+          <w:i/>
+          <w:iCs/>
+        </w:rPr>
+        <w:t>clientside</w:t>
+      </w:r>
+      <w:proofErr w:type="spellEnd"/>
+      <w:r>
+        <w:rPr>
+          <w:i/>
+          <w:iCs/>
+        </w:rPr>
+        <w:t xml:space="preserve"> validation script where each page refresh should remove the error messages below the input fields</w:t>
+      </w:r>
+    </w:p>
+    <w:p>
+      <w:r>
+        <w:rPr>
+          <w:noProof/>
+        </w:rPr>
+        <w:drawing>
+          <wp:anchor distT="0" distB="0" distL="114300" distR="114300" simplePos="0" relativeHeight="251664384" behindDoc="1" locked="0" layoutInCell="1" allowOverlap="1" wp14:anchorId="215BA22F" wp14:editId="3FF5C021">
+            <wp:simplePos x="0" y="0"/>
+            <wp:positionH relativeFrom="column">
+              <wp:posOffset>397427</wp:posOffset>
+            </wp:positionH>
+            <wp:positionV relativeFrom="paragraph">
+              <wp:posOffset>0</wp:posOffset>
+            </wp:positionV>
+            <wp:extent cx="2569210" cy="2525395"/>
+            <wp:effectExtent l="0" t="0" r="2540" b="8255"/>
+            <wp:wrapTight wrapText="bothSides">
+              <wp:wrapPolygon edited="0">
+                <wp:start x="0" y="0"/>
+                <wp:lineTo x="0" y="21508"/>
+                <wp:lineTo x="21461" y="21508"/>
+                <wp:lineTo x="21461" y="0"/>
+                <wp:lineTo x="0" y="0"/>
+              </wp:wrapPolygon>
+            </wp:wrapTight>
+            <wp:docPr id="462155989" name="Kép 1" descr="A képen szöveg, elektronika, képernyőkép, szoftver látható&#10;&#10;Előfordulhat, hogy az AI által létrehozott tartalom helytelen."/>
+            <wp:cNvGraphicFramePr>
+              <a:graphicFrameLocks xmlns:a="http://schemas.openxmlformats.org/drawingml/2006/main" noChangeAspect="1"/>
+            </wp:cNvGraphicFramePr>
+            <a:graphic xmlns:a="http://schemas.openxmlformats.org/drawingml/2006/main">
+              <a:graphicData uri="http://schemas.openxmlformats.org/drawingml/2006/picture">
+                <pic:pic xmlns:pic="http://schemas.openxmlformats.org/drawingml/2006/picture">
+                  <pic:nvPicPr>
+                    <pic:cNvPr id="462155989" name="Kép 1" descr="A képen szöveg, elektronika, képernyőkép, szoftver látható&#10;&#10;Előfordulhat, hogy az AI által létrehozott tartalom helytelen."/>
+                    <pic:cNvPicPr/>
+                  </pic:nvPicPr>
+                  <pic:blipFill>
+                    <a:blip r:embed="rId10">
+                      <a:extLst>
+                        <a:ext uri="{28A0092B-C50C-407E-A947-70E740481C1C}">
+                          <a14:useLocalDpi xmlns:a14="http://schemas.microsoft.com/office/drawing/2010/main" val="0"/>
+                        </a:ext>
+                      </a:extLst>
+                    </a:blip>
+                    <a:stretch>
+                      <a:fillRect/>
+                    </a:stretch>
+                  </pic:blipFill>
+                  <pic:spPr>
+                    <a:xfrm>
+                      <a:off x="0" y="0"/>
+                      <a:ext cx="2569210" cy="2525395"/>
+                    </a:xfrm>
+                    <a:prstGeom prst="rect">
+                      <a:avLst/>
+                    </a:prstGeom>
+                  </pic:spPr>
+                </pic:pic>
+              </a:graphicData>
+            </a:graphic>
+            <wp14:sizeRelH relativeFrom="margin">
+              <wp14:pctWidth>0</wp14:pctWidth>
+            </wp14:sizeRelH>
+            <wp14:sizeRelV relativeFrom="margin">
+              <wp14:pctHeight>0</wp14:pctHeight>
+            </wp14:sizeRelV>
+          </wp:anchor>
+        </w:drawing>
+      </w:r>
     </w:p>
     <w:p/>
+    <w:p/>
+    <w:p/>
+    <w:p/>
+    <w:p/>
+    <w:p/>
+    <w:p/>
+    <w:p>
+      <w:r>
+        <w:rPr>
+          <w:noProof/>
+        </w:rPr>
+        <w:lastRenderedPageBreak/>
+        <w:drawing>
+          <wp:anchor distT="0" distB="0" distL="114300" distR="114300" simplePos="0" relativeHeight="251667456" behindDoc="1" locked="0" layoutInCell="1" allowOverlap="1" wp14:anchorId="18022138" wp14:editId="035CEB84">
+            <wp:simplePos x="0" y="0"/>
+            <wp:positionH relativeFrom="column">
+              <wp:posOffset>4424680</wp:posOffset>
+            </wp:positionH>
+            <wp:positionV relativeFrom="paragraph">
+              <wp:posOffset>0</wp:posOffset>
+            </wp:positionV>
+            <wp:extent cx="2389505" cy="5198745"/>
+            <wp:effectExtent l="0" t="0" r="0" b="1905"/>
+            <wp:wrapTight wrapText="bothSides">
+              <wp:wrapPolygon edited="0">
+                <wp:start x="0" y="0"/>
+                <wp:lineTo x="0" y="21529"/>
+                <wp:lineTo x="21353" y="21529"/>
+                <wp:lineTo x="21353" y="0"/>
+                <wp:lineTo x="0" y="0"/>
+              </wp:wrapPolygon>
+            </wp:wrapTight>
+            <wp:docPr id="2074128526" name="Kép 1" descr="A képen szöveg, képernyőkép, szoftver látható&#10;&#10;Előfordulhat, hogy az AI által létrehozott tartalom helytelen."/>
+            <wp:cNvGraphicFramePr>
+              <a:graphicFrameLocks xmlns:a="http://schemas.openxmlformats.org/drawingml/2006/main" noChangeAspect="1"/>
+            </wp:cNvGraphicFramePr>
+            <a:graphic xmlns:a="http://schemas.openxmlformats.org/drawingml/2006/main">
+              <a:graphicData uri="http://schemas.openxmlformats.org/drawingml/2006/picture">
+                <pic:pic xmlns:pic="http://schemas.openxmlformats.org/drawingml/2006/picture">
+                  <pic:nvPicPr>
+                    <pic:cNvPr id="2074128526" name="Kép 1" descr="A képen szöveg, képernyőkép, szoftver látható&#10;&#10;Előfordulhat, hogy az AI által létrehozott tartalom helytelen."/>
+                    <pic:cNvPicPr/>
+                  </pic:nvPicPr>
+                  <pic:blipFill>
+                    <a:blip r:embed="rId11">
+                      <a:extLst>
+                        <a:ext uri="{28A0092B-C50C-407E-A947-70E740481C1C}">
+                          <a14:useLocalDpi xmlns:a14="http://schemas.microsoft.com/office/drawing/2010/main" val="0"/>
+                        </a:ext>
+                      </a:extLst>
+                    </a:blip>
+                    <a:stretch>
+                      <a:fillRect/>
+                    </a:stretch>
+                  </pic:blipFill>
+                  <pic:spPr>
+                    <a:xfrm>
+                      <a:off x="0" y="0"/>
+                      <a:ext cx="2389505" cy="5198745"/>
+                    </a:xfrm>
+                    <a:prstGeom prst="rect">
+                      <a:avLst/>
+                    </a:prstGeom>
+                  </pic:spPr>
+                </pic:pic>
+              </a:graphicData>
+            </a:graphic>
+            <wp14:sizeRelH relativeFrom="margin">
+              <wp14:pctWidth>0</wp14:pctWidth>
+            </wp14:sizeRelH>
+            <wp14:sizeRelV relativeFrom="margin">
+              <wp14:pctHeight>0</wp14:pctHeight>
+            </wp14:sizeRelV>
+          </wp:anchor>
+        </w:drawing>
+      </w:r>
+      <w:r>
+        <w:rPr>
+          <w:noProof/>
+        </w:rPr>
+        <w:drawing>
+          <wp:anchor distT="0" distB="0" distL="114300" distR="114300" simplePos="0" relativeHeight="251666432" behindDoc="1" locked="0" layoutInCell="1" allowOverlap="1" wp14:anchorId="4BCFD98C" wp14:editId="7E0DC750">
+            <wp:simplePos x="0" y="0"/>
+            <wp:positionH relativeFrom="column">
+              <wp:posOffset>2383126</wp:posOffset>
+            </wp:positionH>
+            <wp:positionV relativeFrom="paragraph">
+              <wp:posOffset>0</wp:posOffset>
+            </wp:positionV>
+            <wp:extent cx="1945640" cy="3239770"/>
+            <wp:effectExtent l="0" t="0" r="0" b="0"/>
+            <wp:wrapTight wrapText="bothSides">
+              <wp:wrapPolygon edited="0">
+                <wp:start x="0" y="0"/>
+                <wp:lineTo x="0" y="21465"/>
+                <wp:lineTo x="21360" y="21465"/>
+                <wp:lineTo x="21360" y="0"/>
+                <wp:lineTo x="0" y="0"/>
+              </wp:wrapPolygon>
+            </wp:wrapTight>
+            <wp:docPr id="1331138395" name="Kép 1" descr="A képen szöveg, képernyőkép, szoftver, Multimédiás szoftver látható&#10;&#10;Előfordulhat, hogy az AI által létrehozott tartalom helytelen."/>
+            <wp:cNvGraphicFramePr>
+              <a:graphicFrameLocks xmlns:a="http://schemas.openxmlformats.org/drawingml/2006/main" noChangeAspect="1"/>
+            </wp:cNvGraphicFramePr>
+            <a:graphic xmlns:a="http://schemas.openxmlformats.org/drawingml/2006/main">
+              <a:graphicData uri="http://schemas.openxmlformats.org/drawingml/2006/picture">
+                <pic:pic xmlns:pic="http://schemas.openxmlformats.org/drawingml/2006/picture">
+                  <pic:nvPicPr>
+                    <pic:cNvPr id="1331138395" name="Kép 1" descr="A képen szöveg, képernyőkép, szoftver, Multimédiás szoftver látható&#10;&#10;Előfordulhat, hogy az AI által létrehozott tartalom helytelen."/>
+                    <pic:cNvPicPr/>
+                  </pic:nvPicPr>
+                  <pic:blipFill>
+                    <a:blip r:embed="rId12">
+                      <a:extLst>
+                        <a:ext uri="{28A0092B-C50C-407E-A947-70E740481C1C}">
+                          <a14:useLocalDpi xmlns:a14="http://schemas.microsoft.com/office/drawing/2010/main" val="0"/>
+                        </a:ext>
+                      </a:extLst>
+                    </a:blip>
+                    <a:stretch>
+                      <a:fillRect/>
+                    </a:stretch>
+                  </pic:blipFill>
+                  <pic:spPr>
+                    <a:xfrm>
+                      <a:off x="0" y="0"/>
+                      <a:ext cx="1945640" cy="3239770"/>
+                    </a:xfrm>
+                    <a:prstGeom prst="rect">
+                      <a:avLst/>
+                    </a:prstGeom>
+                  </pic:spPr>
+                </pic:pic>
+              </a:graphicData>
+            </a:graphic>
+            <wp14:sizeRelH relativeFrom="margin">
+              <wp14:pctWidth>0</wp14:pctWidth>
+            </wp14:sizeRelH>
+            <wp14:sizeRelV relativeFrom="margin">
+              <wp14:pctHeight>0</wp14:pctHeight>
+            </wp14:sizeRelV>
+          </wp:anchor>
+        </w:drawing>
+      </w:r>
+      <w:r>
+        <w:rPr>
+          <w:rStyle w:val="Cmsor3Char"/>
+        </w:rPr>
+        <w:t>Prompt:</w:t>
+      </w:r>
+      <w:r>
+        <w:t xml:space="preserve"> </w:t>
+      </w:r>
+      <w:proofErr w:type="gramStart"/>
+      <w:r>
+        <w:rPr>
+          <w:i/>
+          <w:iCs/>
+        </w:rPr>
+        <w:t>also</w:t>
+      </w:r>
+      <w:proofErr w:type="gramEnd"/>
+      <w:r>
+        <w:rPr>
+          <w:i/>
+          <w:iCs/>
+        </w:rPr>
+        <w:t xml:space="preserve"> please add email format checking to the validation </w:t>
+      </w:r>
+      <w:proofErr w:type="spellStart"/>
+      <w:r>
+        <w:rPr>
+          <w:i/>
+          <w:iCs/>
+        </w:rPr>
+        <w:t>js</w:t>
+      </w:r>
+      <w:proofErr w:type="spellEnd"/>
+      <w:r>
+        <w:rPr>
+          <w:i/>
+          <w:iCs/>
+        </w:rPr>
+        <w:t xml:space="preserve"> script</w:t>
+      </w:r>
+    </w:p>
+    <w:p>
+      <w:r>
+        <w:t>(</w:t>
+      </w:r>
+      <w:r>
+        <w:t xml:space="preserve">In this response I changed a few things and </w:t>
+      </w:r>
+      <w:proofErr w:type="gramStart"/>
+      <w:r>
+        <w:t>not copied</w:t>
+      </w:r>
+      <w:proofErr w:type="gramEnd"/>
+      <w:r>
+        <w:t xml:space="preserve"> everything only the added </w:t>
+      </w:r>
+      <w:proofErr w:type="spellStart"/>
+      <w:r>
+        <w:t>IsValidEmail</w:t>
+      </w:r>
+      <w:proofErr w:type="spellEnd"/>
+      <w:r>
+        <w:t xml:space="preserve"> function and the checking part in the </w:t>
+      </w:r>
+      <w:proofErr w:type="spellStart"/>
+      <w:r>
+        <w:t>validateGroup</w:t>
+      </w:r>
+      <w:proofErr w:type="spellEnd"/>
+      <w:r>
+        <w:t xml:space="preserve"> because I applied a different way to write out error messages than it shows in the response.</w:t>
+      </w:r>
+      <w:r>
+        <w:t>)</w:t>
+      </w:r>
+    </w:p>
+    <w:p>
+      <w:pPr>
+        <w:pStyle w:val="Cmsor2"/>
+        <w:pageBreakBefore/>
+      </w:pPr>
+      <w:r>
+        <w:lastRenderedPageBreak/>
+        <w:t>Claude</w:t>
+      </w:r>
+    </w:p>
+    <w:p>
+      <w:pPr>
+        <w:rPr>
+          <w:i/>
+          <w:iCs/>
+        </w:rPr>
+      </w:pPr>
+      <w:r>
+        <w:rPr>
+          <w:i/>
+          <w:iCs/>
+          <w:noProof/>
+        </w:rPr>
+        <w:drawing>
+          <wp:anchor distT="0" distB="0" distL="114300" distR="114300" simplePos="0" relativeHeight="251661312" behindDoc="1" locked="0" layoutInCell="1" allowOverlap="1" wp14:anchorId="5F5B9789" wp14:editId="613293C3">
+            <wp:simplePos x="0" y="0"/>
+            <wp:positionH relativeFrom="column">
+              <wp:posOffset>4116070</wp:posOffset>
+            </wp:positionH>
+            <wp:positionV relativeFrom="paragraph">
+              <wp:posOffset>73025</wp:posOffset>
+            </wp:positionV>
+            <wp:extent cx="2508885" cy="2189480"/>
+            <wp:effectExtent l="0" t="0" r="5715" b="1270"/>
+            <wp:wrapTight wrapText="bothSides">
+              <wp:wrapPolygon edited="0">
+                <wp:start x="0" y="0"/>
+                <wp:lineTo x="0" y="21425"/>
+                <wp:lineTo x="21485" y="21425"/>
+                <wp:lineTo x="21485" y="0"/>
+                <wp:lineTo x="0" y="0"/>
+              </wp:wrapPolygon>
+            </wp:wrapTight>
+            <wp:docPr id="320238740" name="Kép 1" descr="A képen szöveg, képernyőkép, szoftver, képernyő látható&#10;&#10;Előfordulhat, hogy az AI által létrehozott tartalom helytelen."/>
+            <wp:cNvGraphicFramePr>
+              <a:graphicFrameLocks xmlns:a="http://schemas.openxmlformats.org/drawingml/2006/main" noChangeAspect="1"/>
+            </wp:cNvGraphicFramePr>
+            <a:graphic xmlns:a="http://schemas.openxmlformats.org/drawingml/2006/main">
+              <a:graphicData uri="http://schemas.openxmlformats.org/drawingml/2006/picture">
+                <pic:pic xmlns:pic="http://schemas.openxmlformats.org/drawingml/2006/picture">
+                  <pic:nvPicPr>
+                    <pic:cNvPr id="320238740" name="Kép 1" descr="A képen szöveg, képernyőkép, szoftver, képernyő látható&#10;&#10;Előfordulhat, hogy az AI által létrehozott tartalom helytelen."/>
+                    <pic:cNvPicPr/>
+                  </pic:nvPicPr>
+                  <pic:blipFill>
+                    <a:blip r:embed="rId13">
+                      <a:extLst>
+                        <a:ext uri="{28A0092B-C50C-407E-A947-70E740481C1C}">
+                          <a14:useLocalDpi xmlns:a14="http://schemas.microsoft.com/office/drawing/2010/main" val="0"/>
+                        </a:ext>
+                      </a:extLst>
+                    </a:blip>
+                    <a:stretch>
+                      <a:fillRect/>
+                    </a:stretch>
+                  </pic:blipFill>
+                  <pic:spPr>
+                    <a:xfrm>
+                      <a:off x="0" y="0"/>
+                      <a:ext cx="2508885" cy="2189480"/>
+                    </a:xfrm>
+                    <a:prstGeom prst="rect">
+                      <a:avLst/>
+                    </a:prstGeom>
+                  </pic:spPr>
+                </pic:pic>
+              </a:graphicData>
+            </a:graphic>
+            <wp14:sizeRelH relativeFrom="margin">
+              <wp14:pctWidth>0</wp14:pctWidth>
+            </wp14:sizeRelH>
+            <wp14:sizeRelV relativeFrom="margin">
+              <wp14:pctHeight>0</wp14:pctHeight>
+            </wp14:sizeRelV>
+          </wp:anchor>
+        </w:drawing>
+      </w:r>
+      <w:r>
+        <w:rPr>
+          <w:rStyle w:val="Cmsor3Char"/>
+        </w:rPr>
+        <w:t>Prompt</w:t>
+      </w:r>
+      <w:proofErr w:type="gramStart"/>
+      <w:r>
+        <w:rPr>
+          <w:rStyle w:val="Cmsor3Char"/>
+        </w:rPr>
+        <w:t>:</w:t>
+      </w:r>
+      <w:r>
+        <w:t xml:space="preserve">  </w:t>
+      </w:r>
+      <w:r>
+        <w:rPr>
+          <w:i/>
+          <w:iCs/>
+        </w:rPr>
+        <w:t>if</w:t>
+      </w:r>
+      <w:proofErr w:type="gramEnd"/>
+      <w:r>
+        <w:rPr>
+          <w:i/>
+          <w:iCs/>
+        </w:rPr>
+        <w:t xml:space="preserve"> the form validation </w:t>
+      </w:r>
+      <w:proofErr w:type="gramStart"/>
+      <w:r>
+        <w:rPr>
+          <w:i/>
+          <w:iCs/>
+        </w:rPr>
+        <w:t>fails</w:t>
+      </w:r>
+      <w:proofErr w:type="gramEnd"/>
+      <w:r>
+        <w:rPr>
+          <w:i/>
+          <w:iCs/>
+        </w:rPr>
+        <w:t xml:space="preserve"> I want to write out the error messages next to the submit button to have a response to the user</w:t>
+      </w:r>
+    </w:p>
+    <w:p>
+      <w:pPr>
+        <w:rPr>
+          <w:i/>
+          <w:iCs/>
+        </w:rPr>
+      </w:pPr>
+    </w:p>
+    <w:p/>
+    <w:p/>
+    <w:p/>
+    <w:p>
+      <w:pPr>
+        <w:rPr>
+          <w:rStyle w:val="Cmsor3Char"/>
+        </w:rPr>
+      </w:pPr>
+    </w:p>
+    <w:p>
+      <w:r>
+        <w:rPr>
+          <w:rStyle w:val="Cmsor3Char"/>
+        </w:rPr>
+        <w:t>Prompt</w:t>
+      </w:r>
+      <w:r>
+        <w:rPr>
+          <w:rStyle w:val="Cmsor3Char"/>
+          <w:i/>
+          <w:iCs/>
+        </w:rPr>
+        <w:t>:</w:t>
+      </w:r>
+      <w:r>
+        <w:rPr>
+          <w:i/>
+          <w:iCs/>
+        </w:rPr>
+        <w:t xml:space="preserve"> it looks </w:t>
+      </w:r>
+      <w:proofErr w:type="gramStart"/>
+      <w:r>
+        <w:rPr>
+          <w:i/>
+          <w:iCs/>
+        </w:rPr>
+        <w:t>like if</w:t>
+      </w:r>
+      <w:proofErr w:type="gramEnd"/>
+      <w:r>
+        <w:rPr>
+          <w:i/>
+          <w:iCs/>
+        </w:rPr>
+        <w:t xml:space="preserve"> there is </w:t>
+      </w:r>
+      <w:proofErr w:type="gramStart"/>
+      <w:r>
+        <w:rPr>
+          <w:i/>
+          <w:iCs/>
+        </w:rPr>
+        <w:t>no get</w:t>
+      </w:r>
+      <w:proofErr w:type="gramEnd"/>
+      <w:r>
+        <w:rPr>
+          <w:i/>
+          <w:iCs/>
+        </w:rPr>
+        <w:t xml:space="preserve"> response after pressing the submit button but the output works</w:t>
+      </w:r>
+    </w:p>
+    <w:p>
+      <w:r>
+        <w:t>(</w:t>
+      </w:r>
+      <w:r>
+        <w:t xml:space="preserve">After this I got </w:t>
+      </w:r>
+      <w:proofErr w:type="gramStart"/>
+      <w:r>
+        <w:t>response</w:t>
+      </w:r>
+      <w:proofErr w:type="gramEnd"/>
+      <w:r>
+        <w:t xml:space="preserve"> which I </w:t>
+      </w:r>
+      <w:proofErr w:type="spellStart"/>
+      <w:r>
+        <w:t>did’nt</w:t>
+      </w:r>
+      <w:proofErr w:type="spellEnd"/>
+      <w:r>
+        <w:t xml:space="preserve"> use at all because I had to clarify </w:t>
+      </w:r>
+      <w:proofErr w:type="gramStart"/>
+      <w:r>
+        <w:t>more my message</w:t>
+      </w:r>
+      <w:proofErr w:type="gramEnd"/>
+      <w:r>
+        <w:t xml:space="preserve"> </w:t>
+      </w:r>
+      <w:proofErr w:type="gramStart"/>
+      <w:r>
+        <w:t>and also</w:t>
+      </w:r>
+      <w:proofErr w:type="gramEnd"/>
+      <w:r>
+        <w:t xml:space="preserve"> had some idea what could cause the issue. (spoiler: it was the </w:t>
+      </w:r>
+      <w:proofErr w:type="spellStart"/>
+      <w:r>
+        <w:t>javascript</w:t>
+      </w:r>
+      <w:proofErr w:type="spellEnd"/>
+      <w:r>
+        <w:t>)</w:t>
+      </w:r>
+      <w:r>
+        <w:t>)</w:t>
+      </w:r>
+    </w:p>
+    <w:p/>
+    <w:p>
+      <w:r>
+        <w:rPr>
+          <w:noProof/>
+        </w:rPr>
+        <w:drawing>
+          <wp:anchor distT="0" distB="0" distL="114300" distR="114300" simplePos="0" relativeHeight="251662336" behindDoc="1" locked="0" layoutInCell="1" allowOverlap="1" wp14:anchorId="7992AFDC" wp14:editId="7748F9F9">
+            <wp:simplePos x="0" y="0"/>
+            <wp:positionH relativeFrom="column">
+              <wp:posOffset>3864168</wp:posOffset>
+            </wp:positionH>
+            <wp:positionV relativeFrom="paragraph">
+              <wp:posOffset>42186</wp:posOffset>
+            </wp:positionV>
+            <wp:extent cx="2671445" cy="1343660"/>
+            <wp:effectExtent l="0" t="0" r="0" b="8890"/>
+            <wp:wrapTight wrapText="bothSides">
+              <wp:wrapPolygon edited="0">
+                <wp:start x="0" y="0"/>
+                <wp:lineTo x="0" y="21437"/>
+                <wp:lineTo x="21410" y="21437"/>
+                <wp:lineTo x="21410" y="0"/>
+                <wp:lineTo x="0" y="0"/>
+              </wp:wrapPolygon>
+            </wp:wrapTight>
+            <wp:docPr id="1040732827" name="Kép 1" descr="A képen szöveg, képernyőkép, szoftver, Multimédiás szoftver látható&#10;&#10;Előfordulhat, hogy az AI által létrehozott tartalom helytelen."/>
+            <wp:cNvGraphicFramePr>
+              <a:graphicFrameLocks xmlns:a="http://schemas.openxmlformats.org/drawingml/2006/main" noChangeAspect="1"/>
+            </wp:cNvGraphicFramePr>
+            <a:graphic xmlns:a="http://schemas.openxmlformats.org/drawingml/2006/main">
+              <a:graphicData uri="http://schemas.openxmlformats.org/drawingml/2006/picture">
+                <pic:pic xmlns:pic="http://schemas.openxmlformats.org/drawingml/2006/picture">
+                  <pic:nvPicPr>
+                    <pic:cNvPr id="1040732827" name="Kép 1" descr="A képen szöveg, képernyőkép, szoftver, Multimédiás szoftver látható&#10;&#10;Előfordulhat, hogy az AI által létrehozott tartalom helytelen."/>
+                    <pic:cNvPicPr/>
+                  </pic:nvPicPr>
+                  <pic:blipFill>
+                    <a:blip r:embed="rId14">
+                      <a:extLst>
+                        <a:ext uri="{28A0092B-C50C-407E-A947-70E740481C1C}">
+                          <a14:useLocalDpi xmlns:a14="http://schemas.microsoft.com/office/drawing/2010/main" val="0"/>
+                        </a:ext>
+                      </a:extLst>
+                    </a:blip>
+                    <a:stretch>
+                      <a:fillRect/>
+                    </a:stretch>
+                  </pic:blipFill>
+                  <pic:spPr>
+                    <a:xfrm>
+                      <a:off x="0" y="0"/>
+                      <a:ext cx="2671445" cy="1343660"/>
+                    </a:xfrm>
+                    <a:prstGeom prst="rect">
+                      <a:avLst/>
+                    </a:prstGeom>
+                  </pic:spPr>
+                </pic:pic>
+              </a:graphicData>
+            </a:graphic>
+            <wp14:sizeRelH relativeFrom="margin">
+              <wp14:pctWidth>0</wp14:pctWidth>
+            </wp14:sizeRelH>
+            <wp14:sizeRelV relativeFrom="margin">
+              <wp14:pctHeight>0</wp14:pctHeight>
+            </wp14:sizeRelV>
+          </wp:anchor>
+        </w:drawing>
+      </w:r>
+      <w:r>
+        <w:rPr>
+          <w:rStyle w:val="Cmsor3Char"/>
+        </w:rPr>
+        <w:t>Prompt:</w:t>
+      </w:r>
+      <w:r>
+        <w:t xml:space="preserve"> </w:t>
+      </w:r>
+      <w:r>
+        <w:rPr>
+          <w:i/>
+          <w:iCs/>
+        </w:rPr>
+        <w:t xml:space="preserve">I have this </w:t>
+      </w:r>
+      <w:proofErr w:type="spellStart"/>
+      <w:r>
+        <w:rPr>
+          <w:i/>
+          <w:iCs/>
+        </w:rPr>
+        <w:t>js</w:t>
+      </w:r>
+      <w:proofErr w:type="spellEnd"/>
+      <w:r>
+        <w:rPr>
+          <w:i/>
+          <w:iCs/>
+        </w:rPr>
+        <w:t xml:space="preserve"> script and somehow this has some issue and </w:t>
+      </w:r>
+      <w:proofErr w:type="spellStart"/>
+      <w:r>
+        <w:rPr>
+          <w:i/>
+          <w:iCs/>
+        </w:rPr>
+        <w:t>thats</w:t>
+      </w:r>
+      <w:proofErr w:type="spellEnd"/>
+      <w:r>
+        <w:rPr>
+          <w:i/>
+          <w:iCs/>
+        </w:rPr>
+        <w:t xml:space="preserve"> why no errors are being shown even when there is an error</w:t>
+      </w:r>
+      <w:r>
+        <w:t xml:space="preserve"> </w:t>
+      </w:r>
+    </w:p>
+    <w:p/>
+    <w:p/>
+    <w:p/>
+    <w:p>
+      <w:r>
+        <w:rPr>
+          <w:noProof/>
+        </w:rPr>
+        <w:drawing>
+          <wp:anchor distT="0" distB="0" distL="114300" distR="114300" simplePos="0" relativeHeight="251663360" behindDoc="1" locked="0" layoutInCell="1" allowOverlap="1" wp14:anchorId="7D9735B3" wp14:editId="477B8BE3">
+            <wp:simplePos x="0" y="0"/>
+            <wp:positionH relativeFrom="column">
+              <wp:posOffset>3864417</wp:posOffset>
+            </wp:positionH>
+            <wp:positionV relativeFrom="paragraph">
+              <wp:posOffset>41386</wp:posOffset>
+            </wp:positionV>
+            <wp:extent cx="2488565" cy="2380615"/>
+            <wp:effectExtent l="0" t="0" r="6985" b="635"/>
+            <wp:wrapTight wrapText="bothSides">
+              <wp:wrapPolygon edited="0">
+                <wp:start x="0" y="0"/>
+                <wp:lineTo x="0" y="21433"/>
+                <wp:lineTo x="21495" y="21433"/>
+                <wp:lineTo x="21495" y="0"/>
+                <wp:lineTo x="0" y="0"/>
+              </wp:wrapPolygon>
+            </wp:wrapTight>
+            <wp:docPr id="140136906" name="Kép 1" descr="A képen szöveg, képernyőkép, szoftver, Multimédiás szoftver látható&#10;&#10;Előfordulhat, hogy az AI által létrehozott tartalom helytelen."/>
+            <wp:cNvGraphicFramePr>
+              <a:graphicFrameLocks xmlns:a="http://schemas.openxmlformats.org/drawingml/2006/main" noChangeAspect="1"/>
+            </wp:cNvGraphicFramePr>
+            <a:graphic xmlns:a="http://schemas.openxmlformats.org/drawingml/2006/main">
+              <a:graphicData uri="http://schemas.openxmlformats.org/drawingml/2006/picture">
+                <pic:pic xmlns:pic="http://schemas.openxmlformats.org/drawingml/2006/picture">
+                  <pic:nvPicPr>
+                    <pic:cNvPr id="140136906" name="Kép 1" descr="A képen szöveg, képernyőkép, szoftver, Multimédiás szoftver látható&#10;&#10;Előfordulhat, hogy az AI által létrehozott tartalom helytelen."/>
+                    <pic:cNvPicPr/>
+                  </pic:nvPicPr>
+                  <pic:blipFill>
+                    <a:blip r:embed="rId15">
+                      <a:extLst>
+                        <a:ext uri="{28A0092B-C50C-407E-A947-70E740481C1C}">
+                          <a14:useLocalDpi xmlns:a14="http://schemas.microsoft.com/office/drawing/2010/main" val="0"/>
+                        </a:ext>
+                      </a:extLst>
+                    </a:blip>
+                    <a:stretch>
+                      <a:fillRect/>
+                    </a:stretch>
+                  </pic:blipFill>
+                  <pic:spPr>
+                    <a:xfrm>
+                      <a:off x="0" y="0"/>
+                      <a:ext cx="2488565" cy="2380615"/>
+                    </a:xfrm>
+                    <a:prstGeom prst="rect">
+                      <a:avLst/>
+                    </a:prstGeom>
+                  </pic:spPr>
+                </pic:pic>
+              </a:graphicData>
+            </a:graphic>
+            <wp14:sizeRelH relativeFrom="margin">
+              <wp14:pctWidth>0</wp14:pctWidth>
+            </wp14:sizeRelH>
+            <wp14:sizeRelV relativeFrom="margin">
+              <wp14:pctHeight>0</wp14:pctHeight>
+            </wp14:sizeRelV>
+          </wp:anchor>
+        </w:drawing>
+      </w:r>
+      <w:r>
+        <w:rPr>
+          <w:rStyle w:val="Cmsor3Char"/>
+        </w:rPr>
+        <w:t>Prompt:</w:t>
+      </w:r>
+      <w:r>
+        <w:t xml:space="preserve"> </w:t>
+      </w:r>
+      <w:r>
+        <w:rPr>
+          <w:i/>
+          <w:iCs/>
+        </w:rPr>
+        <w:t>how can I add role</w:t>
+      </w:r>
+      <w:proofErr w:type="gramStart"/>
+      <w:r>
+        <w:rPr>
+          <w:i/>
+          <w:iCs/>
+        </w:rPr>
+        <w:t>=”alert</w:t>
+      </w:r>
+      <w:proofErr w:type="gramEnd"/>
+      <w:r>
+        <w:rPr>
+          <w:i/>
+          <w:iCs/>
+        </w:rPr>
+        <w:t xml:space="preserve">” to flask </w:t>
+      </w:r>
+      <w:proofErr w:type="spellStart"/>
+      <w:r>
+        <w:rPr>
+          <w:i/>
+          <w:iCs/>
+        </w:rPr>
+        <w:t>wtform</w:t>
+      </w:r>
+      <w:proofErr w:type="spellEnd"/>
+      <w:r>
+        <w:rPr>
+          <w:i/>
+          <w:iCs/>
+        </w:rPr>
+        <w:t>?</w:t>
+      </w:r>
+    </w:p>
+    <w:p>
+      <w:r>
+        <w:t>(</w:t>
+      </w:r>
+      <w:r>
+        <w:t>After I didn’t add the role</w:t>
+      </w:r>
+      <w:proofErr w:type="gramStart"/>
+      <w:r>
+        <w:t>=”alert</w:t>
+      </w:r>
+      <w:proofErr w:type="gramEnd"/>
+      <w:r>
+        <w:t>” but the aria-</w:t>
+      </w:r>
+      <w:proofErr w:type="spellStart"/>
+      <w:r>
+        <w:t>describedby</w:t>
+      </w:r>
+      <w:proofErr w:type="spellEnd"/>
+      <w:r>
+        <w:t xml:space="preserve"> because the alert must go to the error span but the aria-</w:t>
+      </w:r>
+      <w:proofErr w:type="spellStart"/>
+      <w:r>
+        <w:t>describedby</w:t>
+      </w:r>
+      <w:proofErr w:type="spellEnd"/>
+      <w:r>
+        <w:t xml:space="preserve"> can go to the input field to have a connection. </w:t>
+      </w:r>
+      <w:r>
+        <w:t xml:space="preserve">Then I used “Option 3” to set it as a default for </w:t>
+      </w:r>
+      <w:proofErr w:type="gramStart"/>
+      <w:r>
+        <w:t>all of</w:t>
+      </w:r>
+      <w:proofErr w:type="gramEnd"/>
+      <w:r>
+        <w:t xml:space="preserve"> the input fields but manually added this role</w:t>
+      </w:r>
+      <w:proofErr w:type="gramStart"/>
+      <w:r>
+        <w:t>=”alert</w:t>
+      </w:r>
+      <w:proofErr w:type="gramEnd"/>
+      <w:r>
+        <w:t>” and aria-</w:t>
+      </w:r>
+      <w:proofErr w:type="spellStart"/>
+      <w:r>
+        <w:t>describedby</w:t>
+      </w:r>
+      <w:proofErr w:type="spellEnd"/>
+      <w:r>
+        <w:t xml:space="preserve"> to the checkboxes</w:t>
+      </w:r>
+      <w:proofErr w:type="gramStart"/>
+      <w:r>
+        <w:t>.</w:t>
+      </w:r>
+      <w:r>
+        <w:t xml:space="preserve"> </w:t>
+      </w:r>
+      <w:r>
+        <w:t>)</w:t>
+      </w:r>
+      <w:proofErr w:type="gramEnd"/>
+    </w:p>
     <w:sectPr>
       <w:pgSz w:w="12240" w:h="15840"/>
-      <w:pgMar w:top="1417" w:right="1417" w:bottom="1417" w:left="1417" w:header="720" w:footer="720" w:gutter="0"/>
+      <w:pgMar w:top="709" w:right="758" w:bottom="567" w:left="851" w:header="720" w:footer="720" w:gutter="0"/>
       <w:cols w:space="720"/>
       <w:docGrid w:linePitch="360"/>
     </w:sectPr>
@@ -1312,7 +2675,6 @@
     <w:next w:val="Norml"/>
     <w:link w:val="Cmsor2Char"/>
     <w:uiPriority w:val="9"/>
-    <w:semiHidden/>
     <w:unhideWhenUsed/>
     <w:qFormat/>
     <w:rsid w:val="00520DB8"/>
@@ -1335,7 +2697,6 @@
     <w:next w:val="Norml"/>
     <w:link w:val="Cmsor3Char"/>
     <w:uiPriority w:val="9"/>
-    <w:semiHidden/>
     <w:unhideWhenUsed/>
     <w:qFormat/>
     <w:rsid w:val="00520DB8"/>
@@ -1487,7 +2848,6 @@
   <w:style w:type="character" w:default="1" w:styleId="Bekezdsalapbettpusa">
     <w:name w:val="Default Paragraph Font"/>
     <w:uiPriority w:val="1"/>
-    <w:semiHidden/>
     <w:unhideWhenUsed/>
   </w:style>
   <w:style w:type="table" w:default="1" w:styleId="Normltblzat">
@@ -1529,7 +2889,6 @@
     <w:basedOn w:val="Bekezdsalapbettpusa"/>
     <w:link w:val="Cmsor2"/>
     <w:uiPriority w:val="9"/>
-    <w:semiHidden/>
     <w:rsid w:val="00520DB8"/>
     <w:rPr>
       <w:rFonts w:asciiTheme="majorHAnsi" w:eastAsiaTheme="majorEastAsia" w:hAnsiTheme="majorHAnsi" w:cstheme="majorBidi"/>
@@ -1543,7 +2902,6 @@
     <w:basedOn w:val="Bekezdsalapbettpusa"/>
     <w:link w:val="Cmsor3"/>
     <w:uiPriority w:val="9"/>
-    <w:semiHidden/>
     <w:rsid w:val="00520DB8"/>
     <w:rPr>
       <w:rFonts w:eastAsiaTheme="majorEastAsia" w:cstheme="majorBidi"/>
@@ -1799,6 +3157,41 @@
       <w:smallCaps/>
       <w:color w:val="2F5496" w:themeColor="accent1" w:themeShade="BF"/>
       <w:spacing w:val="5"/>
+    </w:rPr>
+  </w:style>
+  <w:style w:type="character" w:styleId="Hiperhivatkozs">
+    <w:name w:val="Hyperlink"/>
+    <w:basedOn w:val="Bekezdsalapbettpusa"/>
+    <w:uiPriority w:val="99"/>
+    <w:unhideWhenUsed/>
+    <w:rsid w:val="00314BE3"/>
+    <w:rPr>
+      <w:color w:val="0563C1" w:themeColor="hyperlink"/>
+      <w:u w:val="single"/>
+    </w:rPr>
+  </w:style>
+  <w:style w:type="character" w:styleId="Feloldatlanmegemlts">
+    <w:name w:val="Unresolved Mention"/>
+    <w:basedOn w:val="Bekezdsalapbettpusa"/>
+    <w:uiPriority w:val="99"/>
+    <w:semiHidden/>
+    <w:unhideWhenUsed/>
+    <w:rsid w:val="00314BE3"/>
+    <w:rPr>
+      <w:color w:val="605E5C"/>
+      <w:shd w:val="clear" w:color="auto" w:fill="E1DFDD"/>
+    </w:rPr>
+  </w:style>
+  <w:style w:type="character" w:styleId="Mrltotthiperhivatkozs">
+    <w:name w:val="FollowedHyperlink"/>
+    <w:basedOn w:val="Bekezdsalapbettpusa"/>
+    <w:uiPriority w:val="99"/>
+    <w:semiHidden/>
+    <w:unhideWhenUsed/>
+    <w:rsid w:val="00271ADE"/>
+    <w:rPr>
+      <w:color w:val="954F72" w:themeColor="followedHyperlink"/>
+      <w:u w:val="single"/>
     </w:rPr>
   </w:style>
 </w:styles>

</xml_diff>